<commit_message>
Added sensor descriptions for users
</commit_message>
<xml_diff>
--- a/Plan.docx
+++ b/Plan.docx
@@ -312,42 +312,65 @@
       </w:pPr>
       <w:r>
         <w:lastRenderedPageBreak/>
-        <w:t>Add features for phone (Descriptions)</w:t>
-      </w:r>
-    </w:p>
-    <w:p>
-      <w:pPr>
-        <w:pStyle w:val="ListParagraph"/>
-      </w:pPr>
-      <w:r>
-        <w:t>Make it look nice</w:t>
-      </w:r>
-    </w:p>
-    <w:p>
-      <w:pPr>
-        <w:pStyle w:val="ListParagraph"/>
-      </w:pPr>
-      <w:r>
-        <w:t>Implement hardware side</w:t>
-      </w:r>
-    </w:p>
-    <w:p>
-      <w:pPr>
-        <w:pStyle w:val="ListParagraph"/>
-      </w:pPr>
-    </w:p>
-    <w:p>
-      <w:pPr>
-        <w:pStyle w:val="ListParagraph"/>
-      </w:pPr>
-      <w:r>
-        <w:t>Write report</w:t>
-      </w:r>
-    </w:p>
-    <w:p>
-      <w:pPr>
-        <w:pStyle w:val="ListParagraph"/>
-      </w:pPr>
+        <w:t>2/4/18</w:t>
+      </w:r>
+    </w:p>
+    <w:p>
+      <w:pPr>
+        <w:pStyle w:val="ListParagraph"/>
+        <w:numPr>
+          <w:ilvl w:val="0"/>
+          <w:numId w:val="1"/>
+        </w:numPr>
+      </w:pPr>
+      <w:r>
+        <w:t>Implemented majority of hardware (one sensor not working)</w:t>
+      </w:r>
+    </w:p>
+    <w:p>
+      <w:pPr>
+        <w:pStyle w:val="ListParagraph"/>
+        <w:numPr>
+          <w:ilvl w:val="0"/>
+          <w:numId w:val="1"/>
+        </w:numPr>
+      </w:pPr>
+      <w:r>
+        <w:t>Added prepared statements for SQL</w:t>
+      </w:r>
+    </w:p>
+    <w:p>
+      <w:pPr>
+        <w:pStyle w:val="ListParagraph"/>
+        <w:numPr>
+          <w:ilvl w:val="0"/>
+          <w:numId w:val="1"/>
+        </w:numPr>
+      </w:pPr>
+      <w:r>
+        <w:t>Fixed quiz so it asks different questions every time</w:t>
+      </w:r>
+    </w:p>
+    <w:p>
+      <w:pPr>
+        <w:pStyle w:val="ListParagraph"/>
+      </w:pPr>
+    </w:p>
+    <w:p>
+      <w:pPr>
+        <w:pStyle w:val="ListParagraph"/>
+      </w:pPr>
+      <w:r>
+        <w:t>09-4-18</w:t>
+      </w:r>
+    </w:p>
+    <w:p>
+      <w:pPr>
+        <w:pStyle w:val="ListParagraph"/>
+      </w:pPr>
+      <w:r>
+        <w:t>Began to finish design of quiz.</w:t>
+      </w:r>
     </w:p>
     <w:p>
       <w:pPr>
@@ -355,6 +378,11 @@
       </w:pPr>
       <w:bookmarkStart w:id="0" w:name="_GoBack"/>
       <w:bookmarkEnd w:id="0"/>
+    </w:p>
+    <w:p>
+      <w:pPr>
+        <w:pStyle w:val="ListParagraph"/>
+      </w:pPr>
     </w:p>
     <w:sectPr>
       <w:pgSz w:w="11906" w:h="16838"/>

</xml_diff>